<commit_message>
California formatting, Questions ordering
</commit_message>
<xml_diff>
--- a/docassemble/DocAssamble20222/data/templates/ADDENDUM_TEMPLATE_v2.docx
+++ b/docassemble/DocAssamble20222/data/templates/ADDENDUM_TEMPLATE_v2.docx
@@ -20,8 +20,6 @@
         </w:rPr>
         <w:t>ADDENDUM</w:t>
       </w:r>
-      <w:bookmarkStart w:id="0" w:name="_GoBack"/>
-      <w:bookmarkEnd w:id="0"/>
     </w:p>
     <w:p>
       <w:pPr>
@@ -43,6 +41,8 @@
         </w:rPr>
         <w:t>DO NOT FILE WITH COURT</w:t>
       </w:r>
+      <w:bookmarkStart w:id="0" w:name="_GoBack"/>
+      <w:bookmarkEnd w:id="0"/>
     </w:p>
     <w:p>
       <w:pPr>
@@ -601,27 +601,7 @@
                 <w:szCs w:val="20"/>
                 <w:lang w:val="en"/>
               </w:rPr>
-              <w:t xml:space="preserve">’ </w:t>
-            </w:r>
-            <w:proofErr w:type="gramStart"/>
-            <w:r>
-              <w:rPr>
-                <w:rFonts w:ascii="Arial" w:eastAsia="Arial" w:hAnsi="Arial" w:cs="Arial"/>
-                <w:sz w:val="20"/>
-                <w:szCs w:val="20"/>
-                <w:lang w:val="en"/>
-              </w:rPr>
-              <w:t>%}{</w:t>
-            </w:r>
-            <w:proofErr w:type="gramEnd"/>
-            <w:r>
-              <w:rPr>
-                <w:rFonts w:ascii="Arial" w:eastAsia="Arial" w:hAnsi="Arial" w:cs="Arial"/>
-                <w:sz w:val="20"/>
-                <w:szCs w:val="20"/>
-                <w:lang w:val="en"/>
-              </w:rPr>
-              <w:t xml:space="preserve">{ </w:t>
+              <w:t xml:space="preserve">’ %}{{ </w:t>
             </w:r>
             <w:r>
               <w:rPr>
@@ -743,7 +723,6 @@
                 <w:rFonts w:ascii="Times New Roman" w:eastAsia="Times New Roman" w:hAnsi="Times New Roman" w:cs="Times New Roman"/>
               </w:rPr>
             </w:pPr>
-            <w:proofErr w:type="gramStart"/>
             <w:r>
               <w:rPr>
                 <w:rFonts w:ascii="Times New Roman" w:eastAsia="Times New Roman" w:hAnsi="Times New Roman" w:cs="Times New Roman"/>
@@ -761,7 +740,6 @@
               <w:t>alternate_payee.dob</w:t>
             </w:r>
             <w:proofErr w:type="spellEnd"/>
-            <w:proofErr w:type="gramEnd"/>
             <w:r>
               <w:rPr>
                 <w:rFonts w:ascii="Arial" w:eastAsia="Arial" w:hAnsi="Arial" w:cs="Arial"/>
@@ -804,7 +782,6 @@
                 <w:rFonts w:ascii="Times New Roman" w:eastAsia="Times New Roman" w:hAnsi="Times New Roman" w:cs="Times New Roman"/>
               </w:rPr>
             </w:pPr>
-            <w:proofErr w:type="gramStart"/>
             <w:r>
               <w:rPr>
                 <w:rFonts w:ascii="Times New Roman" w:eastAsia="Times New Roman" w:hAnsi="Times New Roman" w:cs="Times New Roman"/>
@@ -822,7 +799,6 @@
               <w:t>alternate_payee.ssn</w:t>
             </w:r>
             <w:proofErr w:type="spellEnd"/>
-            <w:proofErr w:type="gramEnd"/>
             <w:r>
               <w:rPr>
                 <w:rFonts w:ascii="Arial" w:eastAsia="Arial" w:hAnsi="Arial" w:cs="Arial"/>
@@ -877,7 +853,6 @@
                 <w:rFonts w:ascii="Times New Roman" w:eastAsia="Times New Roman" w:hAnsi="Times New Roman" w:cs="Times New Roman"/>
               </w:rPr>
             </w:pPr>
-            <w:proofErr w:type="gramStart"/>
             <w:r>
               <w:rPr>
                 <w:rFonts w:ascii="Times New Roman" w:eastAsia="Times New Roman" w:hAnsi="Times New Roman" w:cs="Times New Roman"/>
@@ -892,17 +867,7 @@
                 <w:szCs w:val="20"/>
                 <w:lang w:val="en"/>
               </w:rPr>
-              <w:t>alternate</w:t>
-            </w:r>
-            <w:proofErr w:type="gramEnd"/>
-            <w:r>
-              <w:rPr>
-                <w:rFonts w:ascii="Arial" w:eastAsia="Arial" w:hAnsi="Arial" w:cs="Arial"/>
-                <w:sz w:val="20"/>
-                <w:szCs w:val="20"/>
-                <w:lang w:val="en"/>
-              </w:rPr>
-              <w:t>_payee.phone</w:t>
+              <w:t>alternate_payee.phone</w:t>
             </w:r>
             <w:proofErr w:type="spellEnd"/>
             <w:r>
@@ -953,7 +918,6 @@
                 <w:rFonts w:ascii="Times New Roman" w:eastAsia="Times New Roman" w:hAnsi="Times New Roman" w:cs="Times New Roman"/>
               </w:rPr>
             </w:pPr>
-            <w:proofErr w:type="gramStart"/>
             <w:r>
               <w:rPr>
                 <w:rFonts w:ascii="Times New Roman" w:eastAsia="Times New Roman" w:hAnsi="Times New Roman" w:cs="Times New Roman"/>
@@ -968,17 +932,7 @@
                 <w:szCs w:val="20"/>
                 <w:lang w:val="en"/>
               </w:rPr>
-              <w:t>alternate</w:t>
-            </w:r>
-            <w:proofErr w:type="gramEnd"/>
-            <w:r>
-              <w:rPr>
-                <w:rFonts w:ascii="Arial" w:eastAsia="Arial" w:hAnsi="Arial" w:cs="Arial"/>
-                <w:sz w:val="20"/>
-                <w:szCs w:val="20"/>
-                <w:lang w:val="en"/>
-              </w:rPr>
-              <w:t>_payee.email</w:t>
+              <w:t>alternate_payee.email</w:t>
             </w:r>
             <w:proofErr w:type="spellEnd"/>
             <w:r>
@@ -1052,54 +1006,6 @@
 <file path=word/footer1.xml><?xml version="1.0" encoding="utf-8"?>
 <w:ftr xmlns:wpc="http://schemas.microsoft.com/office/word/2010/wordprocessingCanvas" xmlns:cx="http://schemas.microsoft.com/office/drawing/2014/chartex" xmlns:cx1="http://schemas.microsoft.com/office/drawing/2015/9/8/chartex" xmlns:cx2="http://schemas.microsoft.com/office/drawing/2015/10/21/chartex" xmlns:cx3="http://schemas.microsoft.com/office/drawing/2016/5/9/chartex" xmlns:cx4="http://schemas.microsoft.com/office/drawing/2016/5/10/chartex" xmlns:cx5="http://schemas.microsoft.com/office/drawing/2016/5/11/chartex" xmlns:cx6="http://schemas.microsoft.com/office/drawing/2016/5/12/chartex" xmlns:cx7="http://schemas.microsoft.com/office/drawing/2016/5/13/chartex" xmlns:cx8="http://schemas.microsoft.com/office/drawing/2016/5/14/chartex" xmlns:mc="http://schemas.openxmlformats.org/markup-compatibility/2006" xmlns:aink="http://schemas.microsoft.com/office/drawing/2016/ink" xmlns:am3d="http://schemas.microsoft.com/office/drawing/2017/model3d" xmlns:o="urn:schemas-microsoft-com:office:office" xmlns:r="http://schemas.openxmlformats.org/officeDocument/2006/relationships" xmlns:m="http://schemas.openxmlformats.org/officeDocument/2006/math" xmlns:v="urn:schemas-microsoft-com:vml" xmlns:wp14="http://schemas.microsoft.com/office/word/2010/wordprocessingDrawing" xmlns:wp="http://schemas.openxmlformats.org/drawingml/2006/wordprocessingDrawing" xmlns:w10="urn:schemas-microsoft-com:office:word" xmlns:w="http://schemas.openxmlformats.org/wordprocessingml/2006/main" xmlns:w14="http://schemas.microsoft.com/office/word/2010/wordml" xmlns:w15="http://schemas.microsoft.com/office/word/2012/wordml" xmlns:w16cid="http://schemas.microsoft.com/office/word/2016/wordml/cid" xmlns:w16se="http://schemas.microsoft.com/office/word/2015/wordml/symex" xmlns:wpg="http://schemas.microsoft.com/office/word/2010/wordprocessingGroup" xmlns:wpi="http://schemas.microsoft.com/office/word/2010/wordprocessingInk" xmlns:wne="http://schemas.microsoft.com/office/word/2006/wordml" xmlns:wps="http://schemas.microsoft.com/office/word/2010/wordprocessingShape" mc:Ignorable="w14 w15 w16se w16cid wp14">
   <w:p>
-    <w:r>
-      <w:rPr>
-        <w:noProof/>
-      </w:rPr>
-      <w:drawing>
-        <wp:anchor distT="0" distB="0" distL="114300" distR="114300" simplePos="0" relativeHeight="251658240" behindDoc="0" locked="0" layoutInCell="1" hidden="0" allowOverlap="1">
-          <wp:simplePos x="0" y="0"/>
-          <wp:positionH relativeFrom="column">
-            <wp:posOffset>2468245</wp:posOffset>
-          </wp:positionH>
-          <wp:positionV relativeFrom="paragraph">
-            <wp:posOffset>248013</wp:posOffset>
-          </wp:positionV>
-          <wp:extent cx="966470" cy="450215"/>
-          <wp:effectExtent l="0" t="0" r="0" b="0"/>
-          <wp:wrapTopAndBottom distT="0" distB="0"/>
-          <wp:docPr id="2" name="image2.png"/>
-          <wp:cNvGraphicFramePr/>
-          <a:graphic xmlns:a="http://schemas.openxmlformats.org/drawingml/2006/main">
-            <a:graphicData uri="http://schemas.openxmlformats.org/drawingml/2006/picture">
-              <pic:pic xmlns:pic="http://schemas.openxmlformats.org/drawingml/2006/picture">
-                <pic:nvPicPr>
-                  <pic:cNvPr id="0" name="image2.png"/>
-                  <pic:cNvPicPr preferRelativeResize="0"/>
-                </pic:nvPicPr>
-                <pic:blipFill>
-                  <a:blip r:embed="rId1"/>
-                  <a:srcRect/>
-                  <a:stretch>
-                    <a:fillRect/>
-                  </a:stretch>
-                </pic:blipFill>
-                <pic:spPr>
-                  <a:xfrm>
-                    <a:off x="0" y="0"/>
-                    <a:ext cx="966470" cy="450215"/>
-                  </a:xfrm>
-                  <a:prstGeom prst="rect">
-                    <a:avLst/>
-                  </a:prstGeom>
-                  <a:ln/>
-                </pic:spPr>
-              </pic:pic>
-            </a:graphicData>
-          </a:graphic>
-        </wp:anchor>
-      </w:drawing>
-    </w:r>
     <w:r>
       <w:rPr>
         <w:noProof/>

</xml_diff>

<commit_message>
combined deferred and compensation
</commit_message>
<xml_diff>
--- a/docassemble/DocAssamble20222/data/templates/ADDENDUM_TEMPLATE_v2.docx
+++ b/docassemble/DocAssamble20222/data/templates/ADDENDUM_TEMPLATE_v2.docx
@@ -274,7 +274,7 @@
       </w:tr>
       <w:tr>
         <w:trPr>
-          <w:trHeight w:val="395"/>
+          <w:trHeight w:val="260"/>
         </w:trPr>
         <w:tc>
           <w:tcPr>
@@ -1583,7 +1583,18 @@
                 <w:szCs w:val="24"/>
                 <w:lang w:val="en"/>
               </w:rPr>
-              <w:t>alternate_payee.phone</w:t>
+              <w:t>alternate_</w:t>
+            </w:r>
+            <w:bookmarkStart w:id="2" w:name="_GoBack"/>
+            <w:bookmarkEnd w:id="2"/>
+            <w:r>
+              <w:rPr>
+                <w:rFonts w:ascii="Times New Roman" w:eastAsia="Arial" w:hAnsi="Times New Roman" w:cs="Times New Roman"/>
+                <w:sz w:val="24"/>
+                <w:szCs w:val="24"/>
+                <w:lang w:val="en"/>
+              </w:rPr>
+              <w:t>payee.phone</w:t>
             </w:r>
             <w:proofErr w:type="spellEnd"/>
             <w:r>
@@ -1773,8 +1784,6 @@
           <w:szCs w:val="24"/>
         </w:rPr>
       </w:pPr>
-      <w:bookmarkStart w:id="2" w:name="_GoBack"/>
-      <w:bookmarkEnd w:id="2"/>
     </w:p>
     <w:p>
       <w:pPr>

</xml_diff>